<commit_message>
updated survey with figures, added source to bibliography
</commit_message>
<xml_diff>
--- a/Annotated Bibliography.docx
+++ b/Annotated Bibliography.docx
@@ -615,7 +615,23 @@
           <w:sz w:val="22"/>
           <w:szCs w:val="22"/>
         </w:rPr>
-        <w:t xml:space="preserve"> optimizations achieve lower latency and less computation, but again, they don’t discuss how they came upon these particular choices or tradeoff considerations. A final simplification is to reduce channel number to four. This helps tailor the model to the hardware.</w:t>
+        <w:t xml:space="preserve"> optimizations achieve lower latency and less computation, but again, they don’t discuss how they came upon these particular choices or tradeoff considerations. A final simplification is to reduce </w:t>
+      </w:r>
+      <w:proofErr w:type="gramStart"/>
+      <w:r>
+        <w:rPr>
+          <w:sz w:val="22"/>
+          <w:szCs w:val="22"/>
+        </w:rPr>
+        <w:t>channel</w:t>
+      </w:r>
+      <w:proofErr w:type="gramEnd"/>
+      <w:r>
+        <w:rPr>
+          <w:sz w:val="22"/>
+          <w:szCs w:val="22"/>
+        </w:rPr>
+        <w:t xml:space="preserve"> number to four. This helps tailor the model to the hardware.</w:t>
       </w:r>
     </w:p>
     <w:p>
@@ -631,7 +647,23 @@
           <w:sz w:val="22"/>
           <w:szCs w:val="22"/>
         </w:rPr>
-        <w:t>After simplification, they compress the model by applying quantization to activations and parameters. They present a symmetric quantization formula which they use for weight parameters. There is a second asymmetric quantization formula they use for activations, but don’t mention the formula besides that additional calculations using the zero point are required.</w:t>
+        <w:t xml:space="preserve">After simplification, they compress the model by applying </w:t>
+      </w:r>
+      <w:proofErr w:type="gramStart"/>
+      <w:r>
+        <w:rPr>
+          <w:sz w:val="22"/>
+          <w:szCs w:val="22"/>
+        </w:rPr>
+        <w:t>quantization</w:t>
+      </w:r>
+      <w:proofErr w:type="gramEnd"/>
+      <w:r>
+        <w:rPr>
+          <w:sz w:val="22"/>
+          <w:szCs w:val="22"/>
+        </w:rPr>
+        <w:t xml:space="preserve"> to activations and parameters. They present a symmetric quantization formula which they use for weight parameters. There is a second asymmetric quantization formula they use for activations, but don’t mention the formula besides that additional calculations using the zero point are required.</w:t>
       </w:r>
     </w:p>
     <w:p>
@@ -935,7 +967,23 @@
           <w:szCs w:val="22"/>
         </w:rPr>
         <w:tab/>
-        <w:t>Conclusions of the study indicate that a nuanced approach is required, balancing model performance with power efficiency. Key data indicates that SRAM usage is an important indicator of power efficiency and they advocate for further research on a broader set of models and software frameworks to extend these conclusions and explore other factors affecting power efficiency.</w:t>
+        <w:t xml:space="preserve">Conclusions of the study indicate that a nuanced approach is required, balancing model performance with power efficiency. Key data indicates that SRAM usage is an important indicator of power </w:t>
+      </w:r>
+      <w:proofErr w:type="gramStart"/>
+      <w:r>
+        <w:rPr>
+          <w:sz w:val="22"/>
+          <w:szCs w:val="22"/>
+        </w:rPr>
+        <w:t>efficiency</w:t>
+      </w:r>
+      <w:proofErr w:type="gramEnd"/>
+      <w:r>
+        <w:rPr>
+          <w:sz w:val="22"/>
+          <w:szCs w:val="22"/>
+        </w:rPr>
+        <w:t xml:space="preserve"> and they advocate for further research on a broader set of models and software frameworks to extend these conclusions and explore other factors affecting power efficiency.</w:t>
       </w:r>
     </w:p>
     <w:p>
@@ -1039,7 +1087,39 @@
           <w:sz w:val="22"/>
           <w:szCs w:val="22"/>
         </w:rPr>
-        <w:t xml:space="preserve">The metrics used to indicate model size are number of model parameters and number of floating point operations (FLOPs). They begin experiments by comparing accuracy vs model size. Generally, accuracy increases with model size but at a decreasing rate. Interestingly this rule is not absolute across different families of models. For example VGG models are larger than </w:t>
+        <w:t xml:space="preserve">The metrics used to indicate model size are number of model parameters and number of </w:t>
+      </w:r>
+      <w:proofErr w:type="gramStart"/>
+      <w:r>
+        <w:rPr>
+          <w:sz w:val="22"/>
+          <w:szCs w:val="22"/>
+        </w:rPr>
+        <w:t>floating point</w:t>
+      </w:r>
+      <w:proofErr w:type="gramEnd"/>
+      <w:r>
+        <w:rPr>
+          <w:sz w:val="22"/>
+          <w:szCs w:val="22"/>
+        </w:rPr>
+        <w:t xml:space="preserve"> operations (FLOPs). They begin experiments by comparing accuracy vs model size. Generally, accuracy increases with model size but at a decreasing rate. Interestingly this rule is not absolute across different families of models. For </w:t>
+      </w:r>
+      <w:proofErr w:type="gramStart"/>
+      <w:r>
+        <w:rPr>
+          <w:sz w:val="22"/>
+          <w:szCs w:val="22"/>
+        </w:rPr>
+        <w:t>example</w:t>
+      </w:r>
+      <w:proofErr w:type="gramEnd"/>
+      <w:r>
+        <w:rPr>
+          <w:sz w:val="22"/>
+          <w:szCs w:val="22"/>
+        </w:rPr>
+        <w:t xml:space="preserve"> VGG models are larger than </w:t>
       </w:r>
       <w:proofErr w:type="spellStart"/>
       <w:r>
@@ -1058,6 +1138,7 @@
         <w:t xml:space="preserve"> and </w:t>
       </w:r>
       <w:proofErr w:type="spellStart"/>
+      <w:proofErr w:type="gramStart"/>
       <w:r>
         <w:rPr>
           <w:sz w:val="22"/>
@@ -1071,7 +1152,15 @@
           <w:sz w:val="22"/>
           <w:szCs w:val="22"/>
         </w:rPr>
-        <w:t xml:space="preserve">, yet yield lower accuracies. Similarly, larger models are not always slower or consume higher energy. </w:t>
+        <w:t>, yet</w:t>
+      </w:r>
+      <w:proofErr w:type="gramEnd"/>
+      <w:r>
+        <w:rPr>
+          <w:sz w:val="22"/>
+          <w:szCs w:val="22"/>
+        </w:rPr>
+        <w:t xml:space="preserve"> yield lower accuracies. Similarly, larger models are not always slower or consume higher energy. </w:t>
       </w:r>
       <w:proofErr w:type="spellStart"/>
       <w:r>
@@ -1087,7 +1176,23 @@
           <w:sz w:val="22"/>
           <w:szCs w:val="22"/>
         </w:rPr>
-        <w:t xml:space="preserve"> models are smaller, provide high accuracy, and consume relatively high energy. The data suggests that trends of size to accuracy, size to latency, and size to energy consumption should be constrained to models in the same family. Within families, the findings show that larger models have higher accuracy at the cost of higher latency and energy cost. Another notable finding is that FLOPs is a better metric to characterize model size than number of parameters. The correlation is stronger between FLOPs vs latency and FLOPs vs energy.</w:t>
+        <w:t xml:space="preserve"> models are smaller, provide high accuracy, and consume relatively high energy. The data suggests that trends of size to accuracy, size to latency, and size to energy consumption should be constrained to models in the same family. Within families, the findings show that larger models have higher accuracy at the cost of higher latency and energy cost. Another notable finding is that FLOPs </w:t>
+      </w:r>
+      <w:proofErr w:type="gramStart"/>
+      <w:r>
+        <w:rPr>
+          <w:sz w:val="22"/>
+          <w:szCs w:val="22"/>
+        </w:rPr>
+        <w:t>is</w:t>
+      </w:r>
+      <w:proofErr w:type="gramEnd"/>
+      <w:r>
+        <w:rPr>
+          <w:sz w:val="22"/>
+          <w:szCs w:val="22"/>
+        </w:rPr>
+        <w:t xml:space="preserve"> a better metric to characterize model size than number of parameters. The correlation is stronger between FLOPs vs latency and FLOPs vs energy.</w:t>
       </w:r>
     </w:p>
     <w:p>
@@ -1413,7 +1518,23 @@
           <w:szCs w:val="22"/>
         </w:rPr>
         <w:tab/>
-        <w:t>An overview of reinforcement learning and deep reinforcement learning is given to provide a foundational understanding of the class of models that learn optimal policies through interaction with the environment. Reinforcement learning can be modeled with a Markov decision process that track rewards gained from state-action pairs in a Q table. DRL extends this concept, replacing the Q table with a neural network. The challenges inherent in DRL for edge devices include the following:</w:t>
+        <w:t xml:space="preserve">An overview of reinforcement learning and deep reinforcement learning is given to provide a foundational understanding of the class of models that learn optimal policies through interaction with the environment. Reinforcement learning can be modeled with a Markov decision process that </w:t>
+      </w:r>
+      <w:proofErr w:type="gramStart"/>
+      <w:r>
+        <w:rPr>
+          <w:sz w:val="22"/>
+          <w:szCs w:val="22"/>
+        </w:rPr>
+        <w:t>track</w:t>
+      </w:r>
+      <w:proofErr w:type="gramEnd"/>
+      <w:r>
+        <w:rPr>
+          <w:sz w:val="22"/>
+          <w:szCs w:val="22"/>
+        </w:rPr>
+        <w:t xml:space="preserve"> rewards gained from state-action pairs in a Q table. DRL extends this concept, replacing the Q table with a neural network. The challenges inherent in DRL for edge devices include the following:</w:t>
       </w:r>
     </w:p>
     <w:p>
@@ -1580,7 +1701,39 @@
           <w:sz w:val="22"/>
           <w:szCs w:val="22"/>
         </w:rPr>
-        <w:t xml:space="preserve"> shows improved energy efficiency and less resource waste compared to the other two models. Resource waste can be thought of as assigning simple tasks to devices with high computational capacity when a smaller device would suffice. </w:t>
+        <w:t xml:space="preserve"> shows improved energy </w:t>
+      </w:r>
+      <w:proofErr w:type="gramStart"/>
+      <w:r>
+        <w:rPr>
+          <w:sz w:val="22"/>
+          <w:szCs w:val="22"/>
+        </w:rPr>
+        <w:t>efficiency</w:t>
+      </w:r>
+      <w:proofErr w:type="gramEnd"/>
+      <w:r>
+        <w:rPr>
+          <w:sz w:val="22"/>
+          <w:szCs w:val="22"/>
+        </w:rPr>
+        <w:t xml:space="preserve"> and less resource waste compared to the other two models. Resource waste can be thought </w:t>
+      </w:r>
+      <w:proofErr w:type="gramStart"/>
+      <w:r>
+        <w:rPr>
+          <w:sz w:val="22"/>
+          <w:szCs w:val="22"/>
+        </w:rPr>
+        <w:t>of as</w:t>
+      </w:r>
+      <w:proofErr w:type="gramEnd"/>
+      <w:r>
+        <w:rPr>
+          <w:sz w:val="22"/>
+          <w:szCs w:val="22"/>
+        </w:rPr>
+        <w:t xml:space="preserve"> assigning simple tasks to devices with high computational capacity when a smaller device would suffice. </w:t>
       </w:r>
       <w:proofErr w:type="spellStart"/>
       <w:r>
@@ -1596,7 +1749,23 @@
           <w:sz w:val="22"/>
           <w:szCs w:val="22"/>
         </w:rPr>
-        <w:t xml:space="preserve"> excelled at task success rate at the expense of greater resource waste. The authors argue that prioritizing resource-constrained devices when possible leads to enhanced energy efficiency. By extension, they conclude that this would lessen the need for more edge servers in these environments.</w:t>
+        <w:t xml:space="preserve"> excelled at task success rate at the expense of greater resource waste. The authors argue that prioritizing resource-constrained devices when </w:t>
+      </w:r>
+      <w:proofErr w:type="gramStart"/>
+      <w:r>
+        <w:rPr>
+          <w:sz w:val="22"/>
+          <w:szCs w:val="22"/>
+        </w:rPr>
+        <w:t>possible</w:t>
+      </w:r>
+      <w:proofErr w:type="gramEnd"/>
+      <w:r>
+        <w:rPr>
+          <w:sz w:val="22"/>
+          <w:szCs w:val="22"/>
+        </w:rPr>
+        <w:t xml:space="preserve"> leads to enhanced energy efficiency. By extension, they conclude that this would lessen the need for more edge servers in these environments.</w:t>
       </w:r>
     </w:p>
     <w:p>
@@ -1765,7 +1934,39 @@
           <w:szCs w:val="22"/>
         </w:rPr>
         <w:tab/>
-        <w:t>The DRL  agent model is initially trained in the cloud and a duplicate of the trained model is assigned to edge device and sent to the corresponding edge servers. Edge servers can be assigned to multiple devices. Once deployed, agents can communicate with each other and their assigned device to collaborate in task offloading decisions. Collaboration allows tasks to be offloaded to any edge server, ensuring effective load-balancing and adaptation to dynamic environments.</w:t>
+        <w:t xml:space="preserve">The DRL  agent model is initially trained in the </w:t>
+      </w:r>
+      <w:proofErr w:type="gramStart"/>
+      <w:r>
+        <w:rPr>
+          <w:sz w:val="22"/>
+          <w:szCs w:val="22"/>
+        </w:rPr>
+        <w:t>cloud</w:t>
+      </w:r>
+      <w:proofErr w:type="gramEnd"/>
+      <w:r>
+        <w:rPr>
+          <w:sz w:val="22"/>
+          <w:szCs w:val="22"/>
+        </w:rPr>
+        <w:t xml:space="preserve"> and a duplicate of the trained model is assigned to </w:t>
+      </w:r>
+      <w:proofErr w:type="gramStart"/>
+      <w:r>
+        <w:rPr>
+          <w:sz w:val="22"/>
+          <w:szCs w:val="22"/>
+        </w:rPr>
+        <w:t>edge</w:t>
+      </w:r>
+      <w:proofErr w:type="gramEnd"/>
+      <w:r>
+        <w:rPr>
+          <w:sz w:val="22"/>
+          <w:szCs w:val="22"/>
+        </w:rPr>
+        <w:t xml:space="preserve"> device and sent to the corresponding edge servers. Edge servers can be assigned to multiple devices. Once deployed, agents can communicate with each other and their assigned device to collaborate in task offloading decisions. Collaboration allows tasks to be offloaded to any edge server, ensuring effective load-balancing and adaptation to dynamic environments.</w:t>
       </w:r>
     </w:p>
     <w:p>
@@ -1781,7 +1982,23 @@
           <w:szCs w:val="22"/>
         </w:rPr>
         <w:tab/>
-        <w:t>Comparing the proposed model to others in terms of energy efficiency, an exhaustive search algorithm always finds the optimal offloading scheme. However, compared to the model in this paper, the exhaustive search is three orders of magnitude slower. This model finds better configurations than the other models but is an order of magnitude slower (milliseconds vs sub-millisecond). In terms of task completion before deadline, the model in this paper outperforms all of the other models. Additionally, the model exhibits better weak scalability, showing a similar task completion rate between small and large scale simulations.</w:t>
+        <w:t xml:space="preserve">Comparing the proposed model to others in terms of energy efficiency, an exhaustive search algorithm always finds the optimal offloading scheme. However, compared to the model in this paper, the exhaustive search is three orders of magnitude slower. This model finds better configurations than the other models but is an order of magnitude slower (milliseconds vs sub-millisecond). In terms of task completion before deadline, the model in this paper outperforms all of the other models. Additionally, the model exhibits better weak scalability, showing a similar task completion rate between </w:t>
+      </w:r>
+      <w:proofErr w:type="gramStart"/>
+      <w:r>
+        <w:rPr>
+          <w:sz w:val="22"/>
+          <w:szCs w:val="22"/>
+        </w:rPr>
+        <w:t>small and large scale</w:t>
+      </w:r>
+      <w:proofErr w:type="gramEnd"/>
+      <w:r>
+        <w:rPr>
+          <w:sz w:val="22"/>
+          <w:szCs w:val="22"/>
+        </w:rPr>
+        <w:t xml:space="preserve"> simulations.</w:t>
       </w:r>
     </w:p>
     <w:p>
@@ -1925,7 +2142,23 @@
           <w:szCs w:val="22"/>
         </w:rPr>
         <w:tab/>
-        <w:t>Another approach that addresses data-privacy in ML models is called Federated Learning. This method deploys models on edge devices, where training and inference is performed. To ensure robust training, the devices share parameter updates with a global model. This takes advantage of the variety of data created and collected by the entire group of users. The averaged weights calculated by the global model are then sent back to every device. For a large model to be deployed on edge devices, it must first be compressed. In the case of Federated Learning there is a tradeoff in model size versus accuracy. The approach in this paper seeks to maintain the level of feature extraction performed in early layers of the original model and prunes the later layers involved in classification. The result is a compressed model that retains a level of accuracy more similar to the original.</w:t>
+        <w:t xml:space="preserve">Another approach that addresses data-privacy in ML models is called Federated Learning. This method deploys models on edge devices, where training and inference is performed. To ensure robust training, the devices share parameter updates with a global model. This takes advantage of the variety of data created and collected by the entire group of users. The </w:t>
+      </w:r>
+      <w:proofErr w:type="gramStart"/>
+      <w:r>
+        <w:rPr>
+          <w:sz w:val="22"/>
+          <w:szCs w:val="22"/>
+        </w:rPr>
+        <w:t>averaged</w:t>
+      </w:r>
+      <w:proofErr w:type="gramEnd"/>
+      <w:r>
+        <w:rPr>
+          <w:sz w:val="22"/>
+          <w:szCs w:val="22"/>
+        </w:rPr>
+        <w:t xml:space="preserve"> weights calculated by the global model are then sent back to every device. For a large model to be deployed on edge devices, it must first be compressed. In the case of Federated Learning there is a tradeoff in model size versus accuracy. The approach in this paper seeks to maintain the level of feature extraction performed in early layers of the original model and prunes the later layers involved in classification. The result is a compressed model that retains a level of accuracy more similar to the original.</w:t>
       </w:r>
     </w:p>
     <w:p>
@@ -2126,7 +2359,23 @@
           <w:szCs w:val="22"/>
         </w:rPr>
         <w:tab/>
-        <w:t xml:space="preserve">To bridge the performance gap between Cortex-M devices and the others, other research pathways have developed highly specialized hardware accelerators, such as application-specific integrated circuits (ASICs). The downside of these devices is their lack of flexibility. More flexible hardware accelerators have been developed (like </w:t>
+        <w:t xml:space="preserve">To bridge the performance gap between Cortex-M devices and </w:t>
+      </w:r>
+      <w:proofErr w:type="gramStart"/>
+      <w:r>
+        <w:rPr>
+          <w:sz w:val="22"/>
+          <w:szCs w:val="22"/>
+        </w:rPr>
+        <w:t>the others</w:t>
+      </w:r>
+      <w:proofErr w:type="gramEnd"/>
+      <w:r>
+        <w:rPr>
+          <w:sz w:val="22"/>
+          <w:szCs w:val="22"/>
+        </w:rPr>
+        <w:t xml:space="preserve">, other research pathways have developed highly specialized hardware accelerators, such as application-specific integrated circuits (ASICs). The downside of these devices is their lack of flexibility. More flexible hardware accelerators have been developed (like </w:t>
       </w:r>
       <w:proofErr w:type="spellStart"/>
       <w:r>
@@ -2142,7 +2391,39 @@
           <w:sz w:val="22"/>
           <w:szCs w:val="22"/>
         </w:rPr>
-        <w:t>) at the cost of higher energy consumption. The developers of IBE sought to optimize both performance and energy efficiency while maintaining flexibility. To accomplish this they identified common kernel operations shared by target applications for optimizing their hardware and also provide limited programmability to allow for some level of flexibility.</w:t>
+        <w:t xml:space="preserve">) at the cost of higher energy consumption. The developers of IBE sought to optimize both performance and energy efficiency while maintaining flexibility. To accomplish </w:t>
+      </w:r>
+      <w:proofErr w:type="gramStart"/>
+      <w:r>
+        <w:rPr>
+          <w:sz w:val="22"/>
+          <w:szCs w:val="22"/>
+        </w:rPr>
+        <w:t>this</w:t>
+      </w:r>
+      <w:proofErr w:type="gramEnd"/>
+      <w:r>
+        <w:rPr>
+          <w:sz w:val="22"/>
+          <w:szCs w:val="22"/>
+        </w:rPr>
+        <w:t xml:space="preserve"> they identified common kernel operations shared by target applications for optimizing their hardware and also </w:t>
+      </w:r>
+      <w:proofErr w:type="gramStart"/>
+      <w:r>
+        <w:rPr>
+          <w:sz w:val="22"/>
+          <w:szCs w:val="22"/>
+        </w:rPr>
+        <w:t>provide</w:t>
+      </w:r>
+      <w:proofErr w:type="gramEnd"/>
+      <w:r>
+        <w:rPr>
+          <w:sz w:val="22"/>
+          <w:szCs w:val="22"/>
+        </w:rPr>
+        <w:t xml:space="preserve"> limited programmability to allow for some level of flexibility.</w:t>
       </w:r>
     </w:p>
     <w:p>
@@ -2206,7 +2487,23 @@
           <w:szCs w:val="22"/>
         </w:rPr>
         <w:tab/>
-        <w:t xml:space="preserve">Testing of IBE was conducted by integrating it onto a SHL-200 test chip with a Cortex-M4F core. For a baseline, target applications were run using only the Cortex-M4F core. The same applications were then run using IBE. Kernel execution speedup varied by application. The sensor fusion application saw a kernel execution speedup of 3.5 and 4.3X (there were two versions), with an overall application speedup of 1.9 and 2.5X, respectively. The motion recognition applications saw a more dramatic speedup. LIBSVM linear saw a 69.9X kernel execution speedup and 3.5X </w:t>
+        <w:t xml:space="preserve">Testing of IBE was conducted by integrating it onto a SHL-200 test chip with a Cortex-M4F core. For a baseline, target applications were run using only the Cortex-M4F core. The same applications were then run using IBE. Kernel execution speedup </w:t>
+      </w:r>
+      <w:proofErr w:type="gramStart"/>
+      <w:r>
+        <w:rPr>
+          <w:sz w:val="22"/>
+          <w:szCs w:val="22"/>
+        </w:rPr>
+        <w:t>varied</w:t>
+      </w:r>
+      <w:proofErr w:type="gramEnd"/>
+      <w:r>
+        <w:rPr>
+          <w:sz w:val="22"/>
+          <w:szCs w:val="22"/>
+        </w:rPr>
+        <w:t xml:space="preserve"> by application. The sensor fusion application saw a kernel execution speedup of 3.5 and 4.3X (there were two versions), with an overall application speedup of 1.9 and 2.5X, respectively. The motion recognition applications saw a more dramatic speedup. LIBSVM linear saw a 69.9X kernel execution speedup and 3.5X </w:t>
       </w:r>
       <w:r>
         <w:rPr>
@@ -2302,7 +2599,39 @@
           <w:sz w:val="22"/>
           <w:szCs w:val="22"/>
         </w:rPr>
-        <w:t>For background, the paper highlights several types of NNs, including CNNs, LSTMs, and Recurrent CNNs (RCNNs). The study evaluates performance for 24 Google edge NN models. The Edge TPU operates significantly below its peak computational throughput due to mismatches between its monolithic design and the diverse computational patterns of different layer configurations. The device achieves only a fraction of its theoretical energy efficiency (only 37% in the best case). The memory architecture emerges as a significant constraint, with frequent off-chip memory accesses. These shortcomings underscore the challenges of a one-size-fits-all hardware design in accommodating heterogeneous NN architectures.</w:t>
+        <w:t xml:space="preserve">For background, the paper highlights several types of NNs, including CNNs, LSTMs, and Recurrent CNNs (RCNNs). The study evaluates performance for 24 Google edge NN models. The Edge TPU operates significantly below its peak computational throughput due to mismatches between its monolithic design and the diverse computational patterns of different layer configurations. The device achieves only a fraction of its theoretical energy efficiency (only 37% in the best case). </w:t>
+      </w:r>
+      <w:proofErr w:type="gramStart"/>
+      <w:r>
+        <w:rPr>
+          <w:sz w:val="22"/>
+          <w:szCs w:val="22"/>
+        </w:rPr>
+        <w:t>The memory</w:t>
+      </w:r>
+      <w:proofErr w:type="gramEnd"/>
+      <w:r>
+        <w:rPr>
+          <w:sz w:val="22"/>
+          <w:szCs w:val="22"/>
+        </w:rPr>
+        <w:t xml:space="preserve"> architecture emerges as a significant constraint, with frequent off-chip memory </w:t>
+      </w:r>
+      <w:proofErr w:type="gramStart"/>
+      <w:r>
+        <w:rPr>
+          <w:sz w:val="22"/>
+          <w:szCs w:val="22"/>
+        </w:rPr>
+        <w:t>accesses</w:t>
+      </w:r>
+      <w:proofErr w:type="gramEnd"/>
+      <w:r>
+        <w:rPr>
+          <w:sz w:val="22"/>
+          <w:szCs w:val="22"/>
+        </w:rPr>
+        <w:t>. These shortcomings underscore the challenges of a one-size-fits-all hardware design in accommodating heterogeneous NN architectures.</w:t>
       </w:r>
     </w:p>
     <w:p>
@@ -2423,7 +2752,23 @@
           <w:szCs w:val="22"/>
         </w:rPr>
         <w:tab/>
-        <w:t>This paper introduces Edge2Train, a framework designed to enable resource-constrained edge devices retrain support ML models offline, specifically support vector machines (SVMs). ML models often see novel data patterns in the real world unlike the training data set. In such cases, inferences lead to false or less accurate results. Traditionally, retraining is outsourced to the cloud where high compute resources are available, but this comes with connectivity and privacy challenges. Edge2Train is presented as a solution to these challenges in model retraining.</w:t>
+        <w:t xml:space="preserve">This paper introduces Edge2Train, a framework designed to enable resource-constrained edge devices retrain support ML models offline, specifically support vector machines (SVMs). ML models often see novel data patterns in the real world unlike the training data set. In such cases, inferences lead to false or less accurate results. Traditionally, retraining is outsourced to the cloud where high </w:t>
+      </w:r>
+      <w:proofErr w:type="gramStart"/>
+      <w:r>
+        <w:rPr>
+          <w:sz w:val="22"/>
+          <w:szCs w:val="22"/>
+        </w:rPr>
+        <w:t>compute</w:t>
+      </w:r>
+      <w:proofErr w:type="gramEnd"/>
+      <w:r>
+        <w:rPr>
+          <w:sz w:val="22"/>
+          <w:szCs w:val="22"/>
+        </w:rPr>
+        <w:t xml:space="preserve"> resources are available, but this comes with connectivity and privacy challenges. Edge2Train is presented as a solution to these challenges in model retraining.</w:t>
       </w:r>
     </w:p>
     <w:p>
@@ -2487,7 +2832,23 @@
           <w:szCs w:val="22"/>
         </w:rPr>
         <w:tab/>
-        <w:t>The benefits of Edge2Train are summarized as extending the ability of MCU-based edge devices to continuously improve locally and offline with real-world data. This extends the flexibility of ML deployment for scenarios when connectivity is limited and when data-privacy is a significant concern. Plans for future work includes additional algorithms and functions for multi-class SVM training and inference.</w:t>
+        <w:t xml:space="preserve">The benefits of Edge2Train are summarized as extending the ability of MCU-based edge devices to continuously improve locally and offline with real-world data. This extends the flexibility of ML deployment for scenarios when connectivity is limited and when data-privacy is a significant concern. Plans for future work </w:t>
+      </w:r>
+      <w:proofErr w:type="gramStart"/>
+      <w:r>
+        <w:rPr>
+          <w:sz w:val="22"/>
+          <w:szCs w:val="22"/>
+        </w:rPr>
+        <w:t>includes</w:t>
+      </w:r>
+      <w:proofErr w:type="gramEnd"/>
+      <w:r>
+        <w:rPr>
+          <w:sz w:val="22"/>
+          <w:szCs w:val="22"/>
+        </w:rPr>
+        <w:t xml:space="preserve"> additional algorithms and functions for multi-class SVM training and inference.</w:t>
       </w:r>
       <w:r>
         <w:rPr>
@@ -2591,7 +2952,23 @@
           <w:szCs w:val="22"/>
         </w:rPr>
         <w:tab/>
-        <w:t>The authors present a drinking activity monitoring system as a case study to analyze the performance of various supervised machine learning techniques. The methodology incudes an initial optimization process that selects the most important features from raw sensor data to enhance classification efficiency.</w:t>
+        <w:t xml:space="preserve">The authors present a drinking activity monitoring system as a case study to analyze the performance of various supervised machine learning techniques. The methodology </w:t>
+      </w:r>
+      <w:proofErr w:type="gramStart"/>
+      <w:r>
+        <w:rPr>
+          <w:sz w:val="22"/>
+          <w:szCs w:val="22"/>
+        </w:rPr>
+        <w:t>incudes</w:t>
+      </w:r>
+      <w:proofErr w:type="gramEnd"/>
+      <w:r>
+        <w:rPr>
+          <w:sz w:val="22"/>
+          <w:szCs w:val="22"/>
+        </w:rPr>
+        <w:t xml:space="preserve"> an initial optimization process that selects the most important features from raw sensor data to enhance classification efficiency.</w:t>
       </w:r>
     </w:p>
     <w:p>
@@ -2607,7 +2984,55 @@
           <w:szCs w:val="22"/>
         </w:rPr>
         <w:tab/>
-        <w:t>The methodology in the paper proposes an activity recognition system, utilizing publicly available accelerometer data with 14 labeled activities. For the study, the researchers binarize the classifications into drinking and non-drinking activities. They acknowledge the potential bias introduced due to the unbalanced classes, but still consider it a suitable framework for the study. Data preprocessing is undertaken by first filtering the signal to reduce spike and noise. Thereafter, the signal is segmented into five equal-length parts, with the a priori knowledge that drinking activity corresponds to a unique set of actions: grasping the glass and lifting to mouth level, tilting the glass, and returning the glass to the table. Feature selection is performed by evaluating and ranking combinations of features to determine the best combination for classification.</w:t>
+        <w:t xml:space="preserve">The methodology in the paper proposes an activity recognition system, utilizing publicly available accelerometer data with 14 labeled activities. For the study, the researchers binarize the classifications into drinking and non-drinking activities. They acknowledge the potential bias introduced due to the unbalanced </w:t>
+      </w:r>
+      <w:proofErr w:type="gramStart"/>
+      <w:r>
+        <w:rPr>
+          <w:sz w:val="22"/>
+          <w:szCs w:val="22"/>
+        </w:rPr>
+        <w:t>classes, but</w:t>
+      </w:r>
+      <w:proofErr w:type="gramEnd"/>
+      <w:r>
+        <w:rPr>
+          <w:sz w:val="22"/>
+          <w:szCs w:val="22"/>
+        </w:rPr>
+        <w:t xml:space="preserve"> still consider it a suitable framework for the study. Data preprocessing is undertaken by first filtering the signal to reduce </w:t>
+      </w:r>
+      <w:proofErr w:type="gramStart"/>
+      <w:r>
+        <w:rPr>
+          <w:sz w:val="22"/>
+          <w:szCs w:val="22"/>
+        </w:rPr>
+        <w:t>spike</w:t>
+      </w:r>
+      <w:proofErr w:type="gramEnd"/>
+      <w:r>
+        <w:rPr>
+          <w:sz w:val="22"/>
+          <w:szCs w:val="22"/>
+        </w:rPr>
+        <w:t xml:space="preserve"> and noise. Thereafter, the signal is segmented into five equal-length parts, with </w:t>
+      </w:r>
+      <w:proofErr w:type="gramStart"/>
+      <w:r>
+        <w:rPr>
+          <w:sz w:val="22"/>
+          <w:szCs w:val="22"/>
+        </w:rPr>
+        <w:t>the a</w:t>
+      </w:r>
+      <w:proofErr w:type="gramEnd"/>
+      <w:r>
+        <w:rPr>
+          <w:sz w:val="22"/>
+          <w:szCs w:val="22"/>
+        </w:rPr>
+        <w:t xml:space="preserve"> priori knowledge that drinking activity corresponds to a unique set of actions: grasping the glass and lifting to mouth level, tilting the glass, and returning the glass to the table. Feature selection is performed by evaluating and ranking combinations of features to determine the best combination for classification.</w:t>
       </w:r>
     </w:p>
     <w:p>
@@ -3248,7 +3673,23 @@
           <w:szCs w:val="22"/>
         </w:rPr>
         <w:tab/>
-        <w:t xml:space="preserve">Several methods have been developed for training ML models intended for deployment on edge devices. Notable methods that train models directly on devices are transfer learning and federated learning, however these methods are limited to smaller models due to resource constraints. An alternative is device-cloud training, where the model is partitioned between the device and the more powerful cloud environment. This scheme suffers from a variety of challenges </w:t>
+        <w:t xml:space="preserve">Several methods have been developed for training ML models intended for deployment </w:t>
+      </w:r>
+      <w:proofErr w:type="gramStart"/>
+      <w:r>
+        <w:rPr>
+          <w:sz w:val="22"/>
+          <w:szCs w:val="22"/>
+        </w:rPr>
+        <w:t>on</w:t>
+      </w:r>
+      <w:proofErr w:type="gramEnd"/>
+      <w:r>
+        <w:rPr>
+          <w:sz w:val="22"/>
+          <w:szCs w:val="22"/>
+        </w:rPr>
+        <w:t xml:space="preserve"> edge devices. Notable methods that train models directly on devices are transfer learning and federated learning, however these methods are limited to smaller models due to resource constraints. An alternative is device-cloud training, where the model is partitioned between the device and the more powerful cloud environment. This scheme suffers from a variety of challenges </w:t>
       </w:r>
       <w:r>
         <w:rPr>
@@ -3303,7 +3744,39 @@
           <w:sz w:val="22"/>
           <w:szCs w:val="22"/>
         </w:rPr>
-        <w:t xml:space="preserve"> partitions model training between the edge device and edge servers with a few key enhancements. Initial layers are trained on the device and subsequent layers are handle by the edge server, with only activations and gradients exchanged between stages. This step helps to preserve data-privacy since user data is not exchanged similar to federated learning. One key optimization of </w:t>
+        <w:t xml:space="preserve"> partitions model training between the edge device and edge servers with a few key enhancements. Initial layers are trained on the </w:t>
+      </w:r>
+      <w:proofErr w:type="gramStart"/>
+      <w:r>
+        <w:rPr>
+          <w:sz w:val="22"/>
+          <w:szCs w:val="22"/>
+        </w:rPr>
+        <w:t>device</w:t>
+      </w:r>
+      <w:proofErr w:type="gramEnd"/>
+      <w:r>
+        <w:rPr>
+          <w:sz w:val="22"/>
+          <w:szCs w:val="22"/>
+        </w:rPr>
+        <w:t xml:space="preserve"> and subsequent layers are </w:t>
+      </w:r>
+      <w:proofErr w:type="gramStart"/>
+      <w:r>
+        <w:rPr>
+          <w:sz w:val="22"/>
+          <w:szCs w:val="22"/>
+        </w:rPr>
+        <w:t>handle</w:t>
+      </w:r>
+      <w:proofErr w:type="gramEnd"/>
+      <w:r>
+        <w:rPr>
+          <w:sz w:val="22"/>
+          <w:szCs w:val="22"/>
+        </w:rPr>
+        <w:t xml:space="preserve"> by the edge server, with only activations and gradients exchanged between stages. This step helps to preserve data-privacy since user data is not exchanged similar to federated learning. One key optimization of </w:t>
       </w:r>
       <w:proofErr w:type="spellStart"/>
       <w:r>
@@ -3351,7 +3824,23 @@
           <w:sz w:val="22"/>
           <w:szCs w:val="22"/>
         </w:rPr>
-        <w:t xml:space="preserve"> monitors end-to-end training performance of multiple edge servers during runtime and dynamically adapts the training pipeline to utilize the fastest available resources. Unlike device-cloud training, which assumes a near limitless amount of computational resources in the network, </w:t>
+        <w:t xml:space="preserve"> monitors end-to-end training performance of multiple edge servers during runtime and dynamically adapts the training pipeline to utilize the fastest available resources. Unlike device-cloud training, which assumes a near limitless </w:t>
+      </w:r>
+      <w:proofErr w:type="gramStart"/>
+      <w:r>
+        <w:rPr>
+          <w:sz w:val="22"/>
+          <w:szCs w:val="22"/>
+        </w:rPr>
+        <w:t>amount</w:t>
+      </w:r>
+      <w:proofErr w:type="gramEnd"/>
+      <w:r>
+        <w:rPr>
+          <w:sz w:val="22"/>
+          <w:szCs w:val="22"/>
+        </w:rPr>
+        <w:t xml:space="preserve"> of computational resources in the network, </w:t>
       </w:r>
       <w:proofErr w:type="spellStart"/>
       <w:r>
@@ -3791,7 +4280,23 @@
           <w:sz w:val="22"/>
           <w:szCs w:val="22"/>
         </w:rPr>
-        <w:t>-TL approach. The authors develop a ML technique to accurately forecast soil humidity using both DNN and LSTM models and deploy the model to edge sensors in the field. The UAV starts by collecting initial data from the array of sensors, including soil humidity, air humidity, and air temperature. The data is shared between sensors via the UAV, each of which has the pretrained model stored in memory. Fine tuning then occurs on the model with the new dataset on each node before finally leading to the inference phase.</w:t>
+        <w:t xml:space="preserve">-TL approach. The authors develop </w:t>
+      </w:r>
+      <w:proofErr w:type="gramStart"/>
+      <w:r>
+        <w:rPr>
+          <w:sz w:val="22"/>
+          <w:szCs w:val="22"/>
+        </w:rPr>
+        <w:t>a ML</w:t>
+      </w:r>
+      <w:proofErr w:type="gramEnd"/>
+      <w:r>
+        <w:rPr>
+          <w:sz w:val="22"/>
+          <w:szCs w:val="22"/>
+        </w:rPr>
+        <w:t xml:space="preserve"> technique to accurately forecast soil humidity using both DNN and LSTM models and deploy the model to edge sensors in the field. The UAV starts by collecting initial data from the array of sensors, including soil humidity, air humidity, and air temperature. The data is shared between sensors via the UAV, each of which has the pretrained model stored in memory. Fine tuning then occurs on the model with the new dataset on each node before finally leading to the inference phase.</w:t>
       </w:r>
     </w:p>
     <w:p>
@@ -3989,7 +4494,23 @@
           <w:szCs w:val="22"/>
         </w:rPr>
         <w:tab/>
-        <w:t xml:space="preserve">A number of approximation techniques are discussed, starting with selection of a good approximation criteria: </w:t>
+        <w:t xml:space="preserve">A number of approximation techniques are discussed, starting with selection of </w:t>
+      </w:r>
+      <w:proofErr w:type="gramStart"/>
+      <w:r>
+        <w:rPr>
+          <w:sz w:val="22"/>
+          <w:szCs w:val="22"/>
+        </w:rPr>
+        <w:t>a good</w:t>
+      </w:r>
+      <w:proofErr w:type="gramEnd"/>
+      <w:r>
+        <w:rPr>
+          <w:sz w:val="22"/>
+          <w:szCs w:val="22"/>
+        </w:rPr>
+        <w:t xml:space="preserve"> approximation criteria: </w:t>
       </w:r>
       <w:proofErr w:type="spellStart"/>
       <w:r>
@@ -4942,7 +5463,23 @@
           <w:sz w:val="22"/>
           <w:szCs w:val="22"/>
         </w:rPr>
-        <w:t>Comment: An introduction of a technique to reduce communication overhead of IoT devices in a ML context. The paradigm consists of fast data compression technique at the IoT device before transmission to an intermediate edge device, where the data is decompressed and analyzed before transmission to the cloud. The results show a 103x reduction in data transmission for the IoT device, significantly lowering power consumption.</w:t>
+        <w:t xml:space="preserve">Comment: An introduction of a technique to reduce communication overhead of IoT devices in a ML context. The paradigm consists of fast data compression </w:t>
+      </w:r>
+      <w:proofErr w:type="gramStart"/>
+      <w:r>
+        <w:rPr>
+          <w:sz w:val="22"/>
+          <w:szCs w:val="22"/>
+        </w:rPr>
+        <w:t>technique</w:t>
+      </w:r>
+      <w:proofErr w:type="gramEnd"/>
+      <w:r>
+        <w:rPr>
+          <w:sz w:val="22"/>
+          <w:szCs w:val="22"/>
+        </w:rPr>
+        <w:t xml:space="preserve"> at the IoT device before transmission to an intermediate edge device, where the data is decompressed and analyzed before transmission to the cloud. The results show a 103x reduction in data transmission for the IoT device, significantly lowering power consumption.</w:t>
       </w:r>
     </w:p>
     <w:p>
@@ -5013,7 +5550,23 @@
           <w:sz w:val="22"/>
           <w:szCs w:val="22"/>
         </w:rPr>
-        <w:t xml:space="preserve">[30] W. Liu, B. Li, W. Xie, Y. Dai and Z. Fei, "Energy Efficient Computation Offloading in Aerial Edge Networks With Multi-Agent Cooperation," in IEEE Transactions on Wireless Communications, vol. 22, no. 9, pp. 5725-5739, Sept. 2023, </w:t>
+        <w:t xml:space="preserve">[30] W. Liu, B. Li, W. Xie, Y. Dai and Z. Fei, "Energy Efficient Computation Offloading in Aerial Edge Networks </w:t>
+      </w:r>
+      <w:proofErr w:type="gramStart"/>
+      <w:r>
+        <w:rPr>
+          <w:sz w:val="22"/>
+          <w:szCs w:val="22"/>
+        </w:rPr>
+        <w:t>With</w:t>
+      </w:r>
+      <w:proofErr w:type="gramEnd"/>
+      <w:r>
+        <w:rPr>
+          <w:sz w:val="22"/>
+          <w:szCs w:val="22"/>
+        </w:rPr>
+        <w:t xml:space="preserve"> Multi-Agent Cooperation," in IEEE Transactions on Wireless Communications, vol. 22, no. 9, pp. 5725-5739, Sept. 2023, </w:t>
       </w:r>
       <w:proofErr w:type="spellStart"/>
       <w:r>
@@ -5239,7 +5792,39 @@
           <w:sz w:val="22"/>
           <w:szCs w:val="22"/>
         </w:rPr>
-        <w:t>Comment: There is some interesting related work cited in this paper. This paper showcases the ML model and related dataset used in suspicious object detection. It also contributes a resource allocation algorithm for creating communication links between surveillance drone, anchor drone and base station. The training data for object detection may be questionable as the example image is at ground level.</w:t>
+        <w:t xml:space="preserve">Comment: There is some </w:t>
+      </w:r>
+      <w:proofErr w:type="gramStart"/>
+      <w:r>
+        <w:rPr>
+          <w:sz w:val="22"/>
+          <w:szCs w:val="22"/>
+        </w:rPr>
+        <w:t>interesting related</w:t>
+      </w:r>
+      <w:proofErr w:type="gramEnd"/>
+      <w:r>
+        <w:rPr>
+          <w:sz w:val="22"/>
+          <w:szCs w:val="22"/>
+        </w:rPr>
+        <w:t xml:space="preserve"> work cited in this paper. This paper showcases the ML model and related dataset used in suspicious object detection. It also </w:t>
+      </w:r>
+      <w:proofErr w:type="gramStart"/>
+      <w:r>
+        <w:rPr>
+          <w:sz w:val="22"/>
+          <w:szCs w:val="22"/>
+        </w:rPr>
+        <w:t>contributes</w:t>
+      </w:r>
+      <w:proofErr w:type="gramEnd"/>
+      <w:r>
+        <w:rPr>
+          <w:sz w:val="22"/>
+          <w:szCs w:val="22"/>
+        </w:rPr>
+        <w:t xml:space="preserve"> a resource allocation algorithm for creating communication links between surveillance drone, anchor drone and base station. The training data for object detection may be questionable as the example image is at ground level.</w:t>
       </w:r>
     </w:p>
     <w:p>
@@ -5472,7 +6057,23 @@
           <w:sz w:val="22"/>
           <w:szCs w:val="22"/>
         </w:rPr>
-        <w:t>Comment: Another approach of optimizing UAV trajectory and scheduling of status updates for UAVs for UAV-assisted wireless networks. This one focuses on minimizing age-of-information for critical information updates along with the normal constraints of power consumption and optimal flight trajectory. Also uses a deep reinforcement learning model to optimize the state space similar to other papers. Results show improvement over distance-based and random walk models.</w:t>
+        <w:t xml:space="preserve">Comment: Another approach of optimizing UAV trajectory and </w:t>
+      </w:r>
+      <w:proofErr w:type="gramStart"/>
+      <w:r>
+        <w:rPr>
+          <w:sz w:val="22"/>
+          <w:szCs w:val="22"/>
+        </w:rPr>
+        <w:t>scheduling of</w:t>
+      </w:r>
+      <w:proofErr w:type="gramEnd"/>
+      <w:r>
+        <w:rPr>
+          <w:sz w:val="22"/>
+          <w:szCs w:val="22"/>
+        </w:rPr>
+        <w:t xml:space="preserve"> status updates for UAVs for UAV-assisted wireless networks. This one focuses on minimizing age-of-information for critical information updates along with the normal constraints of power consumption and optimal flight trajectory. Also uses a deep reinforcement learning model to optimize the state space similar to other papers. Results show improvement over distance-based and random walk models.</w:t>
       </w:r>
     </w:p>
     <w:p>
@@ -5887,7 +6488,23 @@
           <w:sz w:val="22"/>
           <w:szCs w:val="22"/>
         </w:rPr>
-        <w:t xml:space="preserve">. 2023. A Survey on Edge Intelligence and Lightweight Machine Learning Support for Future Applications and Services. J. Data and Information Quality 15, 2, Article 20 (June 2023), 30 pages. Available: </w:t>
+        <w:t xml:space="preserve">. 2023. A Survey on Edge Intelligence and Lightweight Machine Learning Support for Future Applications and Services. </w:t>
+      </w:r>
+      <w:proofErr w:type="gramStart"/>
+      <w:r>
+        <w:rPr>
+          <w:sz w:val="22"/>
+          <w:szCs w:val="22"/>
+        </w:rPr>
+        <w:t>J. Data</w:t>
+      </w:r>
+      <w:proofErr w:type="gramEnd"/>
+      <w:r>
+        <w:rPr>
+          <w:sz w:val="22"/>
+          <w:szCs w:val="22"/>
+        </w:rPr>
+        <w:t xml:space="preserve"> and Information Quality 15, 2, Article 20 (June 2023), 30 pages. Available: </w:t>
       </w:r>
       <w:hyperlink r:id="rId44" w:history="1">
         <w:r>
@@ -6553,7 +7170,23 @@
           <w:szCs w:val="22"/>
         </w:rPr>
         <w:lastRenderedPageBreak/>
-        <w:t>Comment: A review of applications of ML in the Internet of Vehicles. Applications range from computation offloading decisions, network resource management, quality of experience for the user, and security enhancement. Future work looks at integrating 6G, using ML models to forecast issues with self-driving cars, and further experience enhancements.</w:t>
+        <w:t xml:space="preserve">Comment: A review of applications of ML </w:t>
+      </w:r>
+      <w:proofErr w:type="gramStart"/>
+      <w:r>
+        <w:rPr>
+          <w:sz w:val="22"/>
+          <w:szCs w:val="22"/>
+        </w:rPr>
+        <w:t>in</w:t>
+      </w:r>
+      <w:proofErr w:type="gramEnd"/>
+      <w:r>
+        <w:rPr>
+          <w:sz w:val="22"/>
+          <w:szCs w:val="22"/>
+        </w:rPr>
+        <w:t xml:space="preserve"> the Internet of Vehicles. Applications range from computation offloading decisions, network resource management, quality of experience for the user, and security enhancement. Future work looks at integrating 6G, using ML models to forecast issues with self-driving cars, and further experience enhancements.</w:t>
       </w:r>
     </w:p>
     <w:p>
@@ -6682,7 +7315,23 @@
           <w:sz w:val="22"/>
           <w:szCs w:val="22"/>
         </w:rPr>
-        <w:t>Comment: A selected chapter from Fog, Edge, and Pervasive Computing in Intelligent IoT Driven Applications, First Edition. Gives definitions for fog, edge and pervasive computing. Provides an overview of machine learning frameworks designed for these applications. Defines ML techniques for edge computing such as Naïve Bayes, Support Vector Machines, K-nearest Neighbor and  K-means.</w:t>
+        <w:t xml:space="preserve">Comment: A selected chapter from Fog, Edge, and Pervasive Computing in Intelligent IoT Driven Applications, First Edition. </w:t>
+      </w:r>
+      <w:proofErr w:type="gramStart"/>
+      <w:r>
+        <w:rPr>
+          <w:sz w:val="22"/>
+          <w:szCs w:val="22"/>
+        </w:rPr>
+        <w:t>Gives</w:t>
+      </w:r>
+      <w:proofErr w:type="gramEnd"/>
+      <w:r>
+        <w:rPr>
+          <w:sz w:val="22"/>
+          <w:szCs w:val="22"/>
+        </w:rPr>
+        <w:t xml:space="preserve"> definitions for fog, edge and pervasive computing. Provides an overview of machine learning frameworks designed for these applications. Defines ML techniques for edge computing such as Naïve Bayes, Support Vector Machines, K-nearest Neighbor and  K-means.</w:t>
       </w:r>
     </w:p>
     <w:p>
@@ -6849,7 +7498,23 @@
           <w:sz w:val="22"/>
           <w:szCs w:val="22"/>
         </w:rPr>
-        <w:t xml:space="preserve"> for Edge Intelligence in IoT and LPWAN Networks. This chapter present techniques for indoor localization of mobile devices, specifically two types of signal fingerprinting techniques. Indoor obstacles can impede signal strength which causes inaccuracy in conventional trilateration approaches, so locations can be fingerprinted based on the signal profile. They introduce a </w:t>
+        <w:t xml:space="preserve"> for Edge Intelligence in IoT and LPWAN Networks. This chapter </w:t>
+      </w:r>
+      <w:proofErr w:type="gramStart"/>
+      <w:r>
+        <w:rPr>
+          <w:sz w:val="22"/>
+          <w:szCs w:val="22"/>
+        </w:rPr>
+        <w:t>present</w:t>
+      </w:r>
+      <w:proofErr w:type="gramEnd"/>
+      <w:r>
+        <w:rPr>
+          <w:sz w:val="22"/>
+          <w:szCs w:val="22"/>
+        </w:rPr>
+        <w:t xml:space="preserve"> techniques for indoor localization of mobile devices, specifically two types of signal fingerprinting techniques. Indoor obstacles can impede signal strength which causes inaccuracy in conventional trilateration approaches, so locations can be fingerprinted based on the signal profile. They introduce a </w:t>
       </w:r>
       <w:proofErr w:type="spellStart"/>
       <w:r>
@@ -7460,7 +8125,23 @@
           <w:sz w:val="22"/>
           <w:szCs w:val="22"/>
         </w:rPr>
-        <w:t>Comment: This paper presents attention mechanisms to enhance a multi-agent reinforcement learning (MARL) algorithm to optimize routing strategies for UAV swarms. Attention mechanisms allow UAVs to focus on pertinent information from neighboring agents leading to more efficient and effective communication. This also enhances scalability due to the reduction in communication overhead.</w:t>
+        <w:t xml:space="preserve">Comment: This paper presents attention mechanisms to enhance a multi-agent reinforcement learning (MARL) algorithm to optimize routing strategies for UAV swarms. Attention mechanisms allow UAVs to focus on pertinent information from neighboring </w:t>
+      </w:r>
+      <w:proofErr w:type="gramStart"/>
+      <w:r>
+        <w:rPr>
+          <w:sz w:val="22"/>
+          <w:szCs w:val="22"/>
+        </w:rPr>
+        <w:t>agents</w:t>
+      </w:r>
+      <w:proofErr w:type="gramEnd"/>
+      <w:r>
+        <w:rPr>
+          <w:sz w:val="22"/>
+          <w:szCs w:val="22"/>
+        </w:rPr>
+        <w:t xml:space="preserve"> leading to more efficient and effective communication. This also enhances scalability due to the reduction in communication overhead.</w:t>
       </w:r>
     </w:p>
     <w:p>
@@ -7633,7 +8314,23 @@
           <w:sz w:val="22"/>
           <w:szCs w:val="22"/>
         </w:rPr>
-        <w:t>Comment: Introduction of the Multi-Environment Asynchronous Double Deep Q-Network (MEADDQN) algorithm, which integrates prioritized experience replay (PER) to improve data efficiency and training speed. Emphasizes role specialization in multi-UAV systems to enhance collaboration in a multi-objective mission.</w:t>
+        <w:t xml:space="preserve">Comment: Introduction of the Multi-Environment Asynchronous Double Deep Q-Network (MEADDQN) algorithm, which integrates prioritized experience replay (PER) to improve data efficiency and training speed. </w:t>
+      </w:r>
+      <w:proofErr w:type="gramStart"/>
+      <w:r>
+        <w:rPr>
+          <w:sz w:val="22"/>
+          <w:szCs w:val="22"/>
+        </w:rPr>
+        <w:t>Emphasizes</w:t>
+      </w:r>
+      <w:proofErr w:type="gramEnd"/>
+      <w:r>
+        <w:rPr>
+          <w:sz w:val="22"/>
+          <w:szCs w:val="22"/>
+        </w:rPr>
+        <w:t xml:space="preserve"> role specialization in multi-UAV systems to enhance collaboration in a multi-objective mission.</w:t>
       </w:r>
     </w:p>
     <w:p>
@@ -8301,7 +8998,23 @@
           <w:szCs w:val="22"/>
         </w:rPr>
       </w:pPr>
-    </w:p>
+      <w:bookmarkStart w:id="5" w:name="_Hlk197180826"/>
+      <w:r>
+        <w:rPr>
+          <w:sz w:val="22"/>
+          <w:szCs w:val="22"/>
+        </w:rPr>
+        <w:t xml:space="preserve">[87] </w:t>
+      </w:r>
+      <w:r>
+        <w:rPr>
+          <w:sz w:val="22"/>
+          <w:szCs w:val="22"/>
+        </w:rPr>
+        <w:t>N. Klingler, "viso.ai," [Online]. Available: https://viso.ai/edge-ai/edge-devices/. [Accessed April 2025].</w:t>
+      </w:r>
+    </w:p>
+    <w:bookmarkEnd w:id="5"/>
     <w:p>
       <w:pPr>
         <w:rPr>
@@ -9222,7 +9935,6 @@
   <w:style w:type="character" w:default="1" w:styleId="DefaultParagraphFont">
     <w:name w:val="Default Paragraph Font"/>
     <w:uiPriority w:val="1"/>
-    <w:semiHidden/>
     <w:unhideWhenUsed/>
   </w:style>
   <w:style w:type="table" w:default="1" w:styleId="TableNormal">

</xml_diff>